<commit_message>
ein bisschen mit den ZAhlen gespielt Threshold und anstadt Maske Konturen verwendet am Ende, soll das Rauschen etwas wegmachen und die Finhger sollen durch die Zahlen Spielerei und durch das Closing und dilate besser dargestellt werden
</commit_message>
<xml_diff>
--- a/DiplomBuch.docx
+++ b/DiplomBuch.docx
@@ -3286,32 +3286,58 @@
       <w:pPr>
         <w:pStyle w:val="berschrift2"/>
       </w:pPr>
-      <w:bookmarkStart w:id="7" w:name="_Toc209703492"/>
+      <w:r>
+        <w:lastRenderedPageBreak/>
+        <w:t>Code Personenerkennung</w:t>
+      </w:r>
+    </w:p>
+    <w:p/>
+    <w:p>
+      <w:pPr>
+        <w:pStyle w:val="berschrift3"/>
+      </w:pPr>
+      <w:r>
+        <w:t>Erster Versuch</w:t>
+      </w:r>
+    </w:p>
+    <w:p>
+      <w:r>
+        <w:t xml:space="preserve">Die Idee für die Personenerkennung war anfänglich nur auf Bewegung und Kantenerkennung zu achten und am Anfang des Codes wurde ein </w:t>
+      </w:r>
+      <w:proofErr w:type="spellStart"/>
+      <w:r>
+        <w:t>KNNBackground</w:t>
+      </w:r>
+      <w:proofErr w:type="spellEnd"/>
+      <w:r>
+        <w:t xml:space="preserve"> </w:t>
+      </w:r>
+      <w:proofErr w:type="spellStart"/>
+      <w:r>
+        <w:t>Subtractor</w:t>
+      </w:r>
+      <w:proofErr w:type="spellEnd"/>
+      <w:r>
+        <w:t xml:space="preserve"> verwendet, der dann die Unterscheidung zwischen Person und Hintergrund machen soll. Dazu wurden Algorithmen wie Erode und </w:t>
+      </w:r>
+      <w:proofErr w:type="spellStart"/>
+      <w:r>
+        <w:t>Dilate</w:t>
+      </w:r>
+      <w:proofErr w:type="spellEnd"/>
+      <w:r>
+        <w:t xml:space="preserve"> oder Morphologie </w:t>
+      </w:r>
       <w:proofErr w:type="gramStart"/>
       <w:r>
-        <w:lastRenderedPageBreak/>
-        <w:t>Hardware Empfänger</w:t>
-      </w:r>
-      <w:bookmarkEnd w:id="7"/>
+        <w:t>verwendet</w:t>
+      </w:r>
       <w:proofErr w:type="gramEnd"/>
-    </w:p>
-    <w:p>
-      <w:pPr>
-        <w:pStyle w:val="berschrift3"/>
-      </w:pPr>
-      <w:bookmarkStart w:id="8" w:name="_Toc209703493"/>
-      <w:r>
-        <w:t>Entwurf der CS-Logik</w:t>
-      </w:r>
-      <w:bookmarkEnd w:id="8"/>
-    </w:p>
-    <w:p>
-      <w:pPr>
-        <w:pStyle w:val="Textkrper-Zeileneinzug"/>
-        <w:ind w:left="0"/>
-      </w:pPr>
-      <w:r>
-        <w:t>Franz jagt im komplett verwahrlosten Taxi quer durch Bayern. Franz jagt im komplett verwahrlosten Taxi quer durch Bayern. Franz jagt im komplett verwahrlosten Taxi quer durch Bayern. Franz jagt im komplett verwahrlosten Taxi quer durch Bayern. Franz jagt im komplett verwahrlosten Taxi quer durch Bayern. Franz jagt im komplett verwahrlosten Taxi quer durch Bayern</w:t>
+      <w:r>
+        <w:t xml:space="preserve"> um das Bild dann auf schwarz-weiß zu bekommen. Das haben wir für den Black Mirror nicht verwendet, da wir gegen Ende gemerkt haben das durch die Algorithmen viel Rauschen oder Falsche Kantenerkennung, nicht komplettes Ausfüllen der Person und Bewegungserkennung passierten. Im Endeffekt gab es die Möglichkeit den Code mit einer genauen Personenerkennung und eine volle Füllung zu machen, jedoch mit viel Rauschen, Delay und einem ordentlichen Geist Effekt haben.</w:t>
+      </w:r>
+      <w:r>
+        <w:t xml:space="preserve"> </w:t>
       </w:r>
     </w:p>
     <w:p/>
@@ -3328,7 +3354,7 @@
         <w:pStyle w:val="berschrift5"/>
       </w:pPr>
       <w:r>
-        <w:t>CS für das E²PROM</w:t>
+        <w:t>CS für das E²</w:t>
       </w:r>
     </w:p>
     <w:tbl>
@@ -4088,7 +4114,7 @@
       <w:pPr>
         <w:pStyle w:val="Beschriftung"/>
       </w:pPr>
-      <w:bookmarkStart w:id="9" w:name="_Toc2346365"/>
+      <w:bookmarkStart w:id="7" w:name="_Toc2346365"/>
       <w:r>
         <w:t xml:space="preserve">Tabelle </w:t>
       </w:r>
@@ -4134,7 +4160,7 @@
       <w:r>
         <w:t>: KV-Diagramm für CS des E²PROMs</w:t>
       </w:r>
-      <w:bookmarkEnd w:id="9"/>
+      <w:bookmarkEnd w:id="7"/>
     </w:p>
     <w:p>
       <w:pPr>
@@ -4910,7 +4936,7 @@
       <w:pPr>
         <w:pStyle w:val="Beschriftung"/>
       </w:pPr>
-      <w:bookmarkStart w:id="10" w:name="_Toc2346366"/>
+      <w:bookmarkStart w:id="8" w:name="_Toc2346366"/>
       <w:r>
         <w:t xml:space="preserve">Tabelle </w:t>
       </w:r>
@@ -4960,7 +4986,7 @@
       <w:r>
         <w:t>Tastaturdekoders</w:t>
       </w:r>
-      <w:bookmarkEnd w:id="10"/>
+      <w:bookmarkEnd w:id="8"/>
       <w:proofErr w:type="spellEnd"/>
     </w:p>
     <w:p/>
@@ -5278,7 +5304,7 @@
       <w:pPr>
         <w:pStyle w:val="Beschriftung"/>
       </w:pPr>
-      <w:bookmarkStart w:id="11" w:name="_Toc2346367"/>
+      <w:bookmarkStart w:id="9" w:name="_Toc2346367"/>
       <w:r>
         <w:t xml:space="preserve">Tabelle </w:t>
       </w:r>
@@ -5324,7 +5350,7 @@
       <w:r>
         <w:t>: CS-Leitungen für die Peripheriegeräte und Speicher</w:t>
       </w:r>
-      <w:bookmarkEnd w:id="11"/>
+      <w:bookmarkEnd w:id="9"/>
     </w:p>
     <w:p/>
     <w:tbl>
@@ -5743,7 +5769,7 @@
       <w:pPr>
         <w:pStyle w:val="Beschriftung"/>
       </w:pPr>
-      <w:bookmarkStart w:id="12" w:name="_Toc2346368"/>
+      <w:bookmarkStart w:id="10" w:name="_Toc2346368"/>
       <w:r>
         <w:t xml:space="preserve">Tabelle </w:t>
       </w:r>
@@ -5789,7 +5815,7 @@
       <w:r>
         <w:t>: Bauteilübersicht</w:t>
       </w:r>
-      <w:bookmarkEnd w:id="12"/>
+      <w:bookmarkEnd w:id="10"/>
     </w:p>
     <w:p>
       <w:pPr>
@@ -5798,7 +5824,7 @@
       <w:r>
         <w:br w:type="page"/>
       </w:r>
-      <w:bookmarkStart w:id="13" w:name="_Toc209703494"/>
+      <w:bookmarkStart w:id="11" w:name="_Toc209703494"/>
       <w:proofErr w:type="gramStart"/>
       <w:r>
         <w:lastRenderedPageBreak/>
@@ -5808,7 +5834,7 @@
       <w:r>
         <w:t xml:space="preserve"> für Sender</w:t>
       </w:r>
-      <w:bookmarkEnd w:id="13"/>
+      <w:bookmarkEnd w:id="11"/>
     </w:p>
     <w:p>
       <w:r>
@@ -5834,22 +5860,22 @@
       <w:pPr>
         <w:pStyle w:val="berschrift1"/>
       </w:pPr>
-      <w:bookmarkStart w:id="14" w:name="_Toc209703495"/>
+      <w:bookmarkStart w:id="12" w:name="_Toc209703495"/>
       <w:r>
         <w:lastRenderedPageBreak/>
         <w:t>Diskussion</w:t>
       </w:r>
-      <w:bookmarkEnd w:id="14"/>
+      <w:bookmarkEnd w:id="12"/>
     </w:p>
     <w:p>
       <w:pPr>
         <w:pStyle w:val="berschrift2"/>
       </w:pPr>
-      <w:bookmarkStart w:id="15" w:name="_Toc209703496"/>
+      <w:bookmarkStart w:id="13" w:name="_Toc209703496"/>
       <w:r>
         <w:t>Reflexion der Projektrealisierung</w:t>
       </w:r>
-      <w:bookmarkEnd w:id="15"/>
+      <w:bookmarkEnd w:id="13"/>
     </w:p>
     <w:p>
       <w:pPr>
@@ -5864,11 +5890,11 @@
       <w:pPr>
         <w:pStyle w:val="berschrift2"/>
       </w:pPr>
-      <w:bookmarkStart w:id="16" w:name="_Toc209703497"/>
+      <w:bookmarkStart w:id="14" w:name="_Toc209703497"/>
       <w:r>
         <w:t>Vorschläge für weitere Entwicklungen/Verbesserungen</w:t>
       </w:r>
-      <w:bookmarkEnd w:id="16"/>
+      <w:bookmarkEnd w:id="14"/>
     </w:p>
     <w:p>
       <w:pPr>
@@ -5899,22 +5925,22 @@
       <w:pPr>
         <w:pStyle w:val="berschrift1"/>
       </w:pPr>
-      <w:bookmarkStart w:id="17" w:name="_Toc209703498"/>
+      <w:bookmarkStart w:id="15" w:name="_Toc209703498"/>
       <w:r>
         <w:lastRenderedPageBreak/>
         <w:t>Verzeichnisse</w:t>
       </w:r>
-      <w:bookmarkEnd w:id="17"/>
+      <w:bookmarkEnd w:id="15"/>
     </w:p>
     <w:p>
       <w:pPr>
         <w:pStyle w:val="berschrift2"/>
       </w:pPr>
-      <w:bookmarkStart w:id="18" w:name="_Toc209703499"/>
+      <w:bookmarkStart w:id="16" w:name="_Toc209703499"/>
       <w:r>
         <w:t>Abbildungsverzeichnis</w:t>
       </w:r>
-      <w:bookmarkEnd w:id="18"/>
+      <w:bookmarkEnd w:id="16"/>
     </w:p>
     <w:p>
       <w:pPr>
@@ -6028,11 +6054,11 @@
       <w:pPr>
         <w:pStyle w:val="berschrift2"/>
       </w:pPr>
-      <w:bookmarkStart w:id="19" w:name="_Toc209703500"/>
+      <w:bookmarkStart w:id="17" w:name="_Toc209703500"/>
       <w:r>
         <w:t>Tabellenverzeichnis</w:t>
       </w:r>
-      <w:bookmarkEnd w:id="19"/>
+      <w:bookmarkEnd w:id="17"/>
     </w:p>
     <w:p>
       <w:pPr>
@@ -6376,18 +6402,18 @@
       <w:pPr>
         <w:pStyle w:val="berschrift1"/>
       </w:pPr>
-      <w:bookmarkStart w:id="20" w:name="_Toc209703501"/>
+      <w:bookmarkStart w:id="18" w:name="_Toc209703501"/>
       <w:r>
         <w:lastRenderedPageBreak/>
         <w:t>Anhang</w:t>
       </w:r>
-      <w:bookmarkEnd w:id="20"/>
+      <w:bookmarkEnd w:id="18"/>
     </w:p>
     <w:p>
       <w:pPr>
         <w:pStyle w:val="berschrift2"/>
       </w:pPr>
-      <w:bookmarkStart w:id="21" w:name="_Toc209703502"/>
+      <w:bookmarkStart w:id="19" w:name="_Toc209703502"/>
       <w:proofErr w:type="spellStart"/>
       <w:r>
         <w:t>Programmlisting</w:t>
@@ -6396,7 +6422,7 @@
       <w:r>
         <w:t>: Besonderer Algorithmus A</w:t>
       </w:r>
-      <w:bookmarkEnd w:id="21"/>
+      <w:bookmarkEnd w:id="19"/>
     </w:p>
     <w:p>
       <w:pPr>
@@ -6405,12 +6431,12 @@
       <w:r>
         <w:br w:type="page"/>
       </w:r>
-      <w:bookmarkStart w:id="22" w:name="_Toc209703503"/>
+      <w:bookmarkStart w:id="20" w:name="_Toc209703503"/>
       <w:r>
         <w:lastRenderedPageBreak/>
         <w:t>Datenblatt: Spezieller Baustein X</w:t>
       </w:r>
-      <w:bookmarkEnd w:id="22"/>
+      <w:bookmarkEnd w:id="20"/>
     </w:p>
     <w:p>
       <w:pPr>
@@ -6419,12 +6445,12 @@
       <w:r>
         <w:br w:type="page"/>
       </w:r>
-      <w:bookmarkStart w:id="23" w:name="_Toc209703504"/>
+      <w:bookmarkStart w:id="21" w:name="_Toc209703504"/>
       <w:r>
         <w:lastRenderedPageBreak/>
         <w:t>Beispielgliederung</w:t>
       </w:r>
-      <w:bookmarkEnd w:id="23"/>
+      <w:bookmarkEnd w:id="21"/>
     </w:p>
     <w:p>
       <w:pPr>
@@ -6687,20 +6713,162 @@
       <w:r>
         <w:br w:type="page"/>
       </w:r>
-      <w:bookmarkStart w:id="24" w:name="_Toc209703505"/>
+      <w:bookmarkStart w:id="22" w:name="_Toc209703505"/>
       <w:r>
         <w:lastRenderedPageBreak/>
         <w:t>Zu Struktur und Inhalt</w:t>
       </w:r>
+      <w:bookmarkEnd w:id="22"/>
+    </w:p>
+    <w:p>
+      <w:pPr>
+        <w:pStyle w:val="berschrift3"/>
+      </w:pPr>
+      <w:bookmarkStart w:id="23" w:name="_Toc209703506"/>
+      <w:r>
+        <w:t>Vorüberlegungen</w:t>
+      </w:r>
+      <w:bookmarkEnd w:id="23"/>
+    </w:p>
+    <w:p>
+      <w:pPr>
+        <w:pStyle w:val="Aufzhlung"/>
+      </w:pPr>
+      <w:r>
+        <w:t>Mache dir das Ziel, den inhaltlichen Zweck der schriftlichen Arbeit klar.</w:t>
+      </w:r>
+    </w:p>
+    <w:p>
+      <w:pPr>
+        <w:pStyle w:val="Aufzhlung"/>
+      </w:pPr>
+      <w:r>
+        <w:t>Arbeite mehrere Diplomarbeiten deiner Vorgänger kritisch durch und hole dir Anregungen für deine eigene Arbeit.</w:t>
+      </w:r>
+    </w:p>
+    <w:p>
+      <w:pPr>
+        <w:pStyle w:val="Aufzhlung"/>
+      </w:pPr>
+      <w:r>
+        <w:t>Überlege dir vor dem Schreiben die Struktur des Dokuments</w:t>
+      </w:r>
+      <w:r>
+        <w:br/>
+      </w:r>
+      <w:r>
+        <w:t>(welche Kapitel, Überschriften, ... werden vorkommen).</w:t>
+      </w:r>
+    </w:p>
+    <w:p>
+      <w:pPr>
+        <w:pStyle w:val="Aufzhlung"/>
+      </w:pPr>
+      <w:r>
+        <w:t>Stelle dein Dokument als Überschriftengerüst zusammen (Ansicht Gliederung).</w:t>
+      </w:r>
+    </w:p>
+    <w:p>
+      <w:pPr>
+        <w:pStyle w:val="Aufzhlung"/>
+      </w:pPr>
+      <w:r>
+        <w:t>Achte auf eine logische Abfolge</w:t>
+      </w:r>
+      <w:r>
+        <w:t xml:space="preserve"> und einen guten Aufbau</w:t>
+      </w:r>
+      <w:r>
+        <w:t xml:space="preserve"> der Kapitel.</w:t>
+      </w:r>
+    </w:p>
+    <w:p>
+      <w:pPr>
+        <w:pStyle w:val="berschrift3"/>
+      </w:pPr>
+      <w:bookmarkStart w:id="24" w:name="_Toc209703507"/>
+      <w:r>
+        <w:t>Stil</w:t>
+      </w:r>
       <w:bookmarkEnd w:id="24"/>
     </w:p>
     <w:p>
       <w:pPr>
+        <w:pStyle w:val="Aufzhlung"/>
+      </w:pPr>
+      <w:r>
+        <w:t>Halte die Sätze kurz, vermeide verschachtelte Sätze.</w:t>
+      </w:r>
+    </w:p>
+    <w:p>
+      <w:pPr>
+        <w:pStyle w:val="Aufzhlung"/>
+      </w:pPr>
+      <w:r>
+        <w:t>Schreibe vollständige Sätze.</w:t>
+      </w:r>
+    </w:p>
+    <w:p>
+      <w:pPr>
+        <w:pStyle w:val="Aufzhlung"/>
+      </w:pPr>
+      <w:r>
+        <w:t>Vermeide die Ich-F</w:t>
+      </w:r>
+      <w:r>
+        <w:t>orm und v</w:t>
+      </w:r>
+      <w:r>
+        <w:t>ermeide passive Formulierungen.</w:t>
+      </w:r>
+    </w:p>
+    <w:p>
+      <w:pPr>
+        <w:pStyle w:val="Aufzhlung"/>
+      </w:pPr>
+      <w:r>
+        <w:t>Verwende Tabellen und Gliederungen für Aufzählungen.</w:t>
+      </w:r>
+    </w:p>
+    <w:p>
+      <w:pPr>
+        <w:pStyle w:val="Aufzhlung"/>
+      </w:pPr>
+      <w:r>
+        <w:t>Verwende Bilder, Blockdiagramme, Skizzen, Flussdiagramme, Ablaufdiagramme, … um einen Sachverhalt verständlicher zu machen.</w:t>
+      </w:r>
+    </w:p>
+    <w:p>
+      <w:pPr>
+        <w:pStyle w:val="Aufzhlung"/>
+      </w:pPr>
+      <w:r>
+        <w:t>Beziehe Stellung und schreibe klare Fakten.</w:t>
+      </w:r>
+    </w:p>
+    <w:p>
+      <w:pPr>
+        <w:pStyle w:val="Aufzhlung"/>
+      </w:pPr>
+      <w:r>
+        <w:t>Halte englisch- und deutschsprachige Ausdrücke getrennt.</w:t>
+      </w:r>
+    </w:p>
+    <w:p>
+      <w:pPr>
+        <w:pStyle w:val="Aufzhlung"/>
+      </w:pPr>
+      <w:r>
+        <w:t>Vermeide Abkürzungsorgien.</w:t>
+      </w:r>
+    </w:p>
+    <w:p>
+      <w:pPr>
         <w:pStyle w:val="berschrift3"/>
       </w:pPr>
-      <w:bookmarkStart w:id="25" w:name="_Toc209703506"/>
-      <w:r>
-        <w:t>Vorüberlegungen</w:t>
+      <w:bookmarkStart w:id="25" w:name="_Toc209703508"/>
+      <w:r>
+        <w:t>Inhalt</w:t>
       </w:r>
       <w:bookmarkEnd w:id="25"/>
     </w:p>
@@ -6709,7 +6877,7 @@
         <w:pStyle w:val="Aufzhlung"/>
       </w:pPr>
       <w:r>
-        <w:t>Mache dir das Ziel, den inhaltlichen Zweck der schriftlichen Arbeit klar.</w:t>
+        <w:t>Verwende aussagekräftige und kurze Überschriftentexte.</w:t>
       </w:r>
     </w:p>
     <w:p>
@@ -6717,7 +6885,19 @@
         <w:pStyle w:val="Aufzhlung"/>
       </w:pPr>
       <w:r>
-        <w:t>Arbeite mehrere Diplomarbeiten deiner Vorgänger kritisch durch und hole dir Anregungen für deine eigene Arbeit.</w:t>
+        <w:t xml:space="preserve">Verwende Bilder, Blockschaltbilder, Diagramme, Flussdiagramme, Schaltungen, ... </w:t>
+      </w:r>
+      <w:r>
+        <w:t xml:space="preserve">als Hilfe für den Leser </w:t>
+      </w:r>
+      <w:r>
+        <w:t xml:space="preserve">um Sachverhalte und Abläufe </w:t>
+      </w:r>
+      <w:r>
+        <w:t>zu erklären</w:t>
+      </w:r>
+      <w:r>
+        <w:t>.</w:t>
       </w:r>
     </w:p>
     <w:p>
@@ -6725,13 +6905,7 @@
         <w:pStyle w:val="Aufzhlung"/>
       </w:pPr>
       <w:r>
-        <w:t>Überlege dir vor dem Schreiben die Struktur des Dokuments</w:t>
-      </w:r>
-      <w:r>
-        <w:br/>
-      </w:r>
-      <w:r>
-        <w:t>(welche Kapitel, Überschriften, ... werden vorkommen).</w:t>
+        <w:t>Achte auf den logischen Aufbau innerhalb der Kapitel.</w:t>
       </w:r>
     </w:p>
     <w:p>
@@ -6739,205 +6913,57 @@
         <w:pStyle w:val="Aufzhlung"/>
       </w:pPr>
       <w:r>
-        <w:t>Stelle dein Dokument als Überschriftengerüst zusammen (Ansicht Gliederung).</w:t>
-      </w:r>
+        <w:t xml:space="preserve">Drücke dich </w:t>
+      </w:r>
+      <w:r>
+        <w:t>einfach und verständlich aus – e</w:t>
+      </w:r>
+      <w:r>
+        <w:t>rkläre Fachbegriffe.</w:t>
+      </w:r>
+    </w:p>
+    <w:p>
+      <w:pPr>
+        <w:pStyle w:val="berschrift3"/>
+      </w:pPr>
+      <w:bookmarkStart w:id="26" w:name="_Toc209703509"/>
+      <w:r>
+        <w:t>Form</w:t>
+      </w:r>
+      <w:bookmarkEnd w:id="26"/>
     </w:p>
     <w:p>
       <w:pPr>
         <w:pStyle w:val="Aufzhlung"/>
       </w:pPr>
       <w:r>
-        <w:t>Achte auf eine logische Abfolge</w:t>
-      </w:r>
-      <w:r>
-        <w:t xml:space="preserve"> und einen guten Aufbau</w:t>
-      </w:r>
-      <w:r>
-        <w:t xml:space="preserve"> der Kapitel.</w:t>
+        <w:t>Verwende im gesamten Dokument eine einheitliche Form.</w:t>
+      </w:r>
+    </w:p>
+    <w:p>
+      <w:pPr>
+        <w:pStyle w:val="Aufzhlung"/>
+      </w:pPr>
+      <w:r>
+        <w:t xml:space="preserve">Formatiere den Text ausschließlich mit </w:t>
+      </w:r>
+      <w:r>
+        <w:t xml:space="preserve">Hilfe der </w:t>
+      </w:r>
+      <w:r>
+        <w:t>Formatvorlagen.</w:t>
       </w:r>
     </w:p>
     <w:p>
       <w:pPr>
         <w:pStyle w:val="berschrift3"/>
       </w:pPr>
-      <w:bookmarkStart w:id="26" w:name="_Toc209703507"/>
-      <w:r>
-        <w:t>Stil</w:t>
-      </w:r>
-      <w:bookmarkEnd w:id="26"/>
-    </w:p>
-    <w:p>
-      <w:pPr>
-        <w:pStyle w:val="Aufzhlung"/>
-      </w:pPr>
-      <w:r>
-        <w:t>Halte die Sätze kurz, vermeide verschachtelte Sätze.</w:t>
-      </w:r>
-    </w:p>
-    <w:p>
-      <w:pPr>
-        <w:pStyle w:val="Aufzhlung"/>
-      </w:pPr>
-      <w:r>
-        <w:t>Schreibe vollständige Sätze.</w:t>
-      </w:r>
-    </w:p>
-    <w:p>
-      <w:pPr>
-        <w:pStyle w:val="Aufzhlung"/>
-      </w:pPr>
-      <w:r>
-        <w:t>Vermeide die Ich-F</w:t>
-      </w:r>
-      <w:r>
-        <w:t>orm und v</w:t>
-      </w:r>
-      <w:r>
-        <w:t>ermeide passive Formulierungen.</w:t>
-      </w:r>
-    </w:p>
-    <w:p>
-      <w:pPr>
-        <w:pStyle w:val="Aufzhlung"/>
-      </w:pPr>
-      <w:r>
-        <w:t>Verwende Tabellen und Gliederungen für Aufzählungen.</w:t>
-      </w:r>
-    </w:p>
-    <w:p>
-      <w:pPr>
-        <w:pStyle w:val="Aufzhlung"/>
-      </w:pPr>
-      <w:r>
-        <w:t>Verwende Bilder, Blockdiagramme, Skizzen, Flussdiagramme, Ablaufdiagramme, … um einen Sachverhalt verständlicher zu machen.</w:t>
-      </w:r>
-    </w:p>
-    <w:p>
-      <w:pPr>
-        <w:pStyle w:val="Aufzhlung"/>
-      </w:pPr>
-      <w:r>
-        <w:t>Beziehe Stellung und schreibe klare Fakten.</w:t>
-      </w:r>
-    </w:p>
-    <w:p>
-      <w:pPr>
-        <w:pStyle w:val="Aufzhlung"/>
-      </w:pPr>
-      <w:r>
-        <w:t>Halte englisch- und deutschsprachige Ausdrücke getrennt.</w:t>
-      </w:r>
-    </w:p>
-    <w:p>
-      <w:pPr>
-        <w:pStyle w:val="Aufzhlung"/>
-      </w:pPr>
-      <w:r>
-        <w:t>Vermeide Abkürzungsorgien.</w:t>
-      </w:r>
-    </w:p>
-    <w:p>
-      <w:pPr>
-        <w:pStyle w:val="berschrift3"/>
-      </w:pPr>
-      <w:bookmarkStart w:id="27" w:name="_Toc209703508"/>
-      <w:r>
-        <w:t>Inhalt</w:t>
-      </w:r>
-      <w:bookmarkEnd w:id="27"/>
-    </w:p>
-    <w:p>
-      <w:pPr>
-        <w:pStyle w:val="Aufzhlung"/>
-      </w:pPr>
-      <w:r>
-        <w:t>Verwende aussagekräftige und kurze Überschriftentexte.</w:t>
-      </w:r>
-    </w:p>
-    <w:p>
-      <w:pPr>
-        <w:pStyle w:val="Aufzhlung"/>
-      </w:pPr>
-      <w:r>
-        <w:t xml:space="preserve">Verwende Bilder, Blockschaltbilder, Diagramme, Flussdiagramme, Schaltungen, ... </w:t>
-      </w:r>
-      <w:r>
-        <w:t xml:space="preserve">als Hilfe für den Leser </w:t>
-      </w:r>
-      <w:r>
-        <w:t xml:space="preserve">um Sachverhalte und Abläufe </w:t>
-      </w:r>
-      <w:r>
-        <w:t>zu erklären</w:t>
-      </w:r>
-      <w:r>
-        <w:t>.</w:t>
-      </w:r>
-    </w:p>
-    <w:p>
-      <w:pPr>
-        <w:pStyle w:val="Aufzhlung"/>
-      </w:pPr>
-      <w:r>
-        <w:t>Achte auf den logischen Aufbau innerhalb der Kapitel.</w:t>
-      </w:r>
-    </w:p>
-    <w:p>
-      <w:pPr>
-        <w:pStyle w:val="Aufzhlung"/>
-      </w:pPr>
-      <w:r>
-        <w:t xml:space="preserve">Drücke dich </w:t>
-      </w:r>
-      <w:r>
-        <w:t>einfach und verständlich aus – e</w:t>
-      </w:r>
-      <w:r>
-        <w:t>rkläre Fachbegriffe.</w:t>
-      </w:r>
-    </w:p>
-    <w:p>
-      <w:pPr>
-        <w:pStyle w:val="berschrift3"/>
-      </w:pPr>
-      <w:bookmarkStart w:id="28" w:name="_Toc209703509"/>
-      <w:r>
-        <w:t>Form</w:t>
-      </w:r>
-      <w:bookmarkEnd w:id="28"/>
-    </w:p>
-    <w:p>
-      <w:pPr>
-        <w:pStyle w:val="Aufzhlung"/>
-      </w:pPr>
-      <w:r>
-        <w:t>Verwende im gesamten Dokument eine einheitliche Form.</w:t>
-      </w:r>
-    </w:p>
-    <w:p>
-      <w:pPr>
-        <w:pStyle w:val="Aufzhlung"/>
-      </w:pPr>
-      <w:r>
-        <w:t xml:space="preserve">Formatiere den Text ausschließlich mit </w:t>
-      </w:r>
-      <w:r>
-        <w:t xml:space="preserve">Hilfe der </w:t>
-      </w:r>
-      <w:r>
-        <w:t>Formatvorlagen.</w:t>
-      </w:r>
-    </w:p>
-    <w:p>
-      <w:pPr>
-        <w:pStyle w:val="berschrift3"/>
-      </w:pPr>
-      <w:bookmarkStart w:id="29" w:name="_Toc209703510"/>
+      <w:bookmarkStart w:id="27" w:name="_Toc209703510"/>
       <w:r>
         <w:lastRenderedPageBreak/>
         <w:t>Nachbereitung</w:t>
       </w:r>
-      <w:bookmarkEnd w:id="29"/>
+      <w:bookmarkEnd w:id="27"/>
     </w:p>
     <w:p>
       <w:pPr>
@@ -6951,14 +6977,14 @@
       <w:pPr>
         <w:pStyle w:val="berschrift3"/>
       </w:pPr>
-      <w:bookmarkStart w:id="30" w:name="_Toc209703511"/>
+      <w:bookmarkStart w:id="28" w:name="_Toc209703511"/>
       <w:r>
         <w:t>Beispiele</w:t>
       </w:r>
       <w:r>
         <w:t xml:space="preserve"> für Textformulierungen</w:t>
       </w:r>
-      <w:bookmarkEnd w:id="30"/>
+      <w:bookmarkEnd w:id="28"/>
     </w:p>
     <w:p>
       <w:pPr>
@@ -7219,12 +7245,12 @@
       <w:pPr>
         <w:pStyle w:val="berschrift1"/>
       </w:pPr>
-      <w:bookmarkStart w:id="31" w:name="_Toc209703512"/>
+      <w:bookmarkStart w:id="29" w:name="_Toc209703512"/>
       <w:r>
         <w:lastRenderedPageBreak/>
         <w:t>Literaturverzeichnis</w:t>
       </w:r>
-      <w:bookmarkEnd w:id="31"/>
+      <w:bookmarkEnd w:id="29"/>
     </w:p>
     <w:p>
       <w:r>

</xml_diff>

<commit_message>
Helligkeit erhöht damit wenn wie heute schlechtes Licht ist und die Ki bekommt das Bild heller
</commit_message>
<xml_diff>
--- a/DiplomBuch.docx
+++ b/DiplomBuch.docx
@@ -35,19 +35,11 @@
                 <w:rFonts w:ascii="Helvetica" w:hAnsi="Helvetica"/>
               </w:rPr>
             </w:pPr>
-            <w:proofErr w:type="spellStart"/>
             <w:r>
               <w:rPr>
                 <w:rFonts w:ascii="Helvetica" w:hAnsi="Helvetica"/>
               </w:rPr>
-              <w:t>HTBLuVA</w:t>
-            </w:r>
-            <w:proofErr w:type="spellEnd"/>
-            <w:r>
-              <w:rPr>
-                <w:rFonts w:ascii="Helvetica" w:hAnsi="Helvetica"/>
-              </w:rPr>
-              <w:t xml:space="preserve"> Graz –Gösting</w:t>
+              <w:t>HTBLuVA Graz –Gösting</w:t>
             </w:r>
           </w:p>
           <w:p>
@@ -59,19 +51,11 @@
                 <w:rFonts w:ascii="Helvetica" w:hAnsi="Helvetica"/>
               </w:rPr>
             </w:pPr>
-            <w:proofErr w:type="spellStart"/>
             <w:r>
               <w:rPr>
                 <w:rFonts w:ascii="Helvetica" w:hAnsi="Helvetica"/>
               </w:rPr>
-              <w:t>Ibererstraße</w:t>
-            </w:r>
-            <w:proofErr w:type="spellEnd"/>
-            <w:r>
-              <w:rPr>
-                <w:rFonts w:ascii="Helvetica" w:hAnsi="Helvetica"/>
-              </w:rPr>
-              <w:t xml:space="preserve"> 15-21</w:t>
+              <w:t>Ibererstraße 15-21</w:t>
             </w:r>
           </w:p>
           <w:p>
@@ -221,6 +205,13 @@
         </w:rPr>
         <w:br/>
       </w:r>
+      <w:r>
+        <w:rPr>
+          <w:rFonts w:ascii="Helvetica" w:hAnsi="Helvetica" w:cs="Arial"/>
+          <w:b/>
+        </w:rPr>
+        <w:t>MEHHH</w:t>
+      </w:r>
     </w:p>
     <w:p>
       <w:pPr>
@@ -610,39 +601,8 @@
           <w:bCs/>
           <w:sz w:val="28"/>
         </w:rPr>
-        <w:t xml:space="preserve">am </w:t>
-      </w:r>
-      <w:proofErr w:type="spellStart"/>
-      <w:r>
-        <w:rPr>
-          <w:rFonts w:ascii="Helvetica" w:hAnsi="Helvetica"/>
-          <w:b w:val="0"/>
-          <w:bCs/>
-          <w:sz w:val="28"/>
-        </w:rPr>
-        <w:t>tt</w:t>
-      </w:r>
-      <w:proofErr w:type="spellEnd"/>
-      <w:r>
-        <w:rPr>
-          <w:rFonts w:ascii="Helvetica" w:hAnsi="Helvetica"/>
-          <w:b w:val="0"/>
-          <w:bCs/>
-          <w:sz w:val="28"/>
-        </w:rPr>
-        <w:t xml:space="preserve">. Monat </w:t>
-      </w:r>
-      <w:proofErr w:type="spellStart"/>
-      <w:r>
-        <w:rPr>
-          <w:rFonts w:ascii="Helvetica" w:hAnsi="Helvetica"/>
-          <w:b w:val="0"/>
-          <w:bCs/>
-          <w:sz w:val="28"/>
-        </w:rPr>
-        <w:t>jjjj</w:t>
-      </w:r>
-      <w:proofErr w:type="spellEnd"/>
+        <w:t>am tt. Monat jjjj</w:t>
+      </w:r>
     </w:p>
     <w:p>
       <w:pPr>
@@ -2773,7 +2733,6 @@
           <w:lang w:val="de-AT"/>
         </w:rPr>
       </w:pPr>
-      <w:proofErr w:type="gramStart"/>
       <w:r>
         <w:rPr>
           <w:lang w:val="de-AT"/>
@@ -2787,7 +2746,6 @@
         <w:tab/>
         <w:t>Software</w:t>
       </w:r>
-      <w:proofErr w:type="gramEnd"/>
     </w:p>
     <w:p>
       <w:pPr>
@@ -2796,7 +2754,6 @@
           <w:lang w:val="de-AT"/>
         </w:rPr>
       </w:pPr>
-      <w:proofErr w:type="gramStart"/>
       <w:r>
         <w:rPr>
           <w:lang w:val="de-AT"/>
@@ -2808,14 +2765,7 @@
           <w:lang w:val="de-AT"/>
         </w:rPr>
         <w:tab/>
-        <w:t>Telekommunikation</w:t>
-      </w:r>
-      <w:proofErr w:type="gramEnd"/>
-      <w:r>
-        <w:rPr>
-          <w:lang w:val="de-AT"/>
-        </w:rPr>
-        <w:t xml:space="preserve"> und Hochfrequenztechnik</w:t>
+        <w:t>Telekommunikation und Hochfrequenztechnik</w:t>
       </w:r>
     </w:p>
     <w:p>
@@ -2835,15 +2785,7 @@
         <w:t>V</w:t>
       </w:r>
       <w:r>
-        <w:t xml:space="preserve">ery </w:t>
-      </w:r>
-      <w:proofErr w:type="gramStart"/>
-      <w:r>
-        <w:t>High Speed</w:t>
-      </w:r>
-      <w:proofErr w:type="gramEnd"/>
-      <w:r>
-        <w:t xml:space="preserve"> Integrated Circuit </w:t>
+        <w:t xml:space="preserve">ery High Speed Integrated Circuit </w:t>
       </w:r>
       <w:r>
         <w:rPr>
@@ -2908,47 +2850,7 @@
     </w:p>
     <w:p>
       <w:r>
-        <w:t>Unsere Diplomarbeit ist die Entwicklung der Hardware und Software für unseren Black Mirror. Der Black Mirror ist eine LED-Fläche mit einem Kameramodul, welche die Person in Form eines abstrahierten Spiegelbildes darstellt. Durch das gezielte Ein- und Ausschalten der LEDs entsteht ein visueller Effekt, der dem Prinzip des ASCII-</w:t>
-      </w:r>
-      <w:proofErr w:type="spellStart"/>
-      <w:r>
-        <w:t>Mirrors</w:t>
-      </w:r>
-      <w:proofErr w:type="spellEnd"/>
-      <w:r>
-        <w:t xml:space="preserve"> ähnelt. Anstatt Zeichen zu verwenden, nutzen wir LED-Matrizen, wodurch eine physische und hardwarebasierte Umsetzung entsteht. Wir haben uns für die Entwicklung des Black </w:t>
-      </w:r>
-      <w:proofErr w:type="spellStart"/>
-      <w:r>
-        <w:t>Mirrors</w:t>
-      </w:r>
-      <w:proofErr w:type="spellEnd"/>
-      <w:r>
-        <w:t xml:space="preserve"> entschieden, da wir dafür sowohl Software- als auch Hardwareentwicklung umsetzen mussten. Eines unserer wichtigsten Ziele ist es, die LEDs mit so wenig Verzögerung wie möglich anzusteuern, dabei aber dennoch effizient zu arbeiten. Das Herz des Black </w:t>
-      </w:r>
-      <w:proofErr w:type="spellStart"/>
-      <w:r>
-        <w:t>Mirrors</w:t>
-      </w:r>
-      <w:proofErr w:type="spellEnd"/>
-      <w:r>
-        <w:t xml:space="preserve">, welches alle Bauteile miteinander verbindet, ist der Raspberry Pi 5. Für das Kameramodul haben wir uns für das </w:t>
-      </w:r>
-      <w:proofErr w:type="spellStart"/>
-      <w:r>
-        <w:t>Camera</w:t>
-      </w:r>
-      <w:proofErr w:type="spellEnd"/>
-      <w:r>
-        <w:t xml:space="preserve"> Module 3 Wide </w:t>
-      </w:r>
-      <w:proofErr w:type="spellStart"/>
-      <w:r>
-        <w:t>NoIR</w:t>
-      </w:r>
-      <w:proofErr w:type="spellEnd"/>
-      <w:r>
-        <w:t xml:space="preserve"> entschieden, welches von Raspberry Pi entwickelt wurde.</w:t>
+        <w:t>Unsere Diplomarbeit ist die Entwicklung der Hardware und Software für unseren Black Mirror. Der Black Mirror ist eine LED-Fläche mit einem Kameramodul, welche die Person in Form eines abstrahierten Spiegelbildes darstellt. Durch das gezielte Ein- und Ausschalten der LEDs entsteht ein visueller Effekt, der dem Prinzip des ASCII-Mirrors ähnelt. Anstatt Zeichen zu verwenden, nutzen wir LED-Matrizen, wodurch eine physische und hardwarebasierte Umsetzung entsteht. Wir haben uns für die Entwicklung des Black Mirrors entschieden, da wir dafür sowohl Software- als auch Hardwareentwicklung umsetzen mussten. Eines unserer wichtigsten Ziele ist es, die LEDs mit so wenig Verzögerung wie möglich anzusteuern, dabei aber dennoch effizient zu arbeiten. Das Herz des Black Mirrors, welches alle Bauteile miteinander verbindet, ist der Raspberry Pi 5. Für das Kameramodul haben wir uns für das Camera Module 3 Wide NoIR entschieden, welches von Raspberry Pi entwickelt wurde.</w:t>
       </w:r>
     </w:p>
     <w:p>
@@ -2984,21 +2886,7 @@
         <w:rPr>
           <w:lang w:val="en-GB"/>
         </w:rPr>
-        <w:t xml:space="preserve">Our diploma thesis is the development of the hardware and software for our Black Mirror. The Black Mirror is an LED surface with a camera module that represents the person in the form of an abstract mirror image. By selectively turning the LEDs on and off, a visual effect is created that resembles the principle of the ASCII mirror. Instead of using characters, we use LED matrices, resulting in a physical and hardware-based implementation. We decided to develop the Black Mirror because it required us to carry out both software and hardware development. One of our most important goals is to control the LEDs with as little delay as possible while still maintaining efficiency. The heart of the Black Mirror, which connects all components, is the Raspberry Pi 5. For the camera module, we chose the Camera Module 3 Wide </w:t>
-      </w:r>
-      <w:proofErr w:type="spellStart"/>
-      <w:r>
-        <w:rPr>
-          <w:lang w:val="en-GB"/>
-        </w:rPr>
-        <w:t>NoIR</w:t>
-      </w:r>
-      <w:proofErr w:type="spellEnd"/>
-      <w:r>
-        <w:rPr>
-          <w:lang w:val="en-GB"/>
-        </w:rPr>
-        <w:t>, which was developed by Raspberry Pi.</w:t>
+        <w:t>Our diploma thesis is the development of the hardware and software for our Black Mirror. The Black Mirror is an LED surface with a camera module that represents the person in the form of an abstract mirror image. By selectively turning the LEDs on and off, a visual effect is created that resembles the principle of the ASCII mirror. Instead of using characters, we use LED matrices, resulting in a physical and hardware-based implementation. We decided to develop the Black Mirror because it required us to carry out both software and hardware development. One of our most important goals is to control the LEDs with as little delay as possible while still maintaining efficiency. The heart of the Black Mirror, which connects all components, is the Raspberry Pi 5. For the camera module, we chose the Camera Module 3 Wide NoIR, which was developed by Raspberry Pi.</w:t>
       </w:r>
     </w:p>
     <w:p>
@@ -3047,55 +2935,7 @@
         <w:pStyle w:val="Aufzhlung"/>
       </w:pPr>
       <w:r>
-        <w:t>Umfang des Projektes (</w:t>
-      </w:r>
-      <w:proofErr w:type="gramStart"/>
-      <w:r>
-        <w:t>Gehäuse?,</w:t>
-      </w:r>
-      <w:proofErr w:type="gramEnd"/>
-      <w:r>
-        <w:t xml:space="preserve"> </w:t>
-      </w:r>
-      <w:proofErr w:type="gramStart"/>
-      <w:r>
-        <w:t>Kabel?,</w:t>
-      </w:r>
-      <w:proofErr w:type="gramEnd"/>
-      <w:r>
-        <w:t xml:space="preserve"> </w:t>
-      </w:r>
-      <w:proofErr w:type="gramStart"/>
-      <w:r>
-        <w:t>Software?,</w:t>
-      </w:r>
-      <w:proofErr w:type="gramEnd"/>
-      <w:r>
-        <w:t xml:space="preserve"> </w:t>
-      </w:r>
-      <w:proofErr w:type="gramStart"/>
-      <w:r>
-        <w:t>Hardware?,</w:t>
-      </w:r>
-      <w:proofErr w:type="gramEnd"/>
-      <w:r>
-        <w:t xml:space="preserve"> </w:t>
-      </w:r>
-      <w:proofErr w:type="gramStart"/>
-      <w:r>
-        <w:t>Dokumentation?,</w:t>
-      </w:r>
-      <w:proofErr w:type="gramEnd"/>
-      <w:r>
-        <w:t xml:space="preserve"> theoretische </w:t>
-      </w:r>
-      <w:proofErr w:type="gramStart"/>
-      <w:r>
-        <w:t>Arbeit?,</w:t>
-      </w:r>
-      <w:proofErr w:type="gramEnd"/>
-      <w:r>
-        <w:t xml:space="preserve"> ...)</w:t>
+        <w:t>Umfang des Projektes (Gehäuse?, Kabel?, Software?, Hardware?, Dokumentation?, theoretische Arbeit?, ...)</w:t>
       </w:r>
     </w:p>
     <w:p>
@@ -3177,23 +3017,10 @@
     </w:p>
     <w:p>
       <w:r>
-        <w:t xml:space="preserve">Das Kameramodul ist ein wichtiger Bestandpunkt des Black </w:t>
-      </w:r>
-      <w:proofErr w:type="spellStart"/>
-      <w:r>
-        <w:t>Mirrors</w:t>
-      </w:r>
-      <w:proofErr w:type="spellEnd"/>
-      <w:r>
-        <w:t xml:space="preserve">. Das Modul ist zuständig für Aufnahme der Person in Echtzeit. Da Das Modul einen 22-Pin Anschluss hat und der Raspberry Pi 5 nur 15-Pin Anschlüsse hat, musste ein spezielles Kabel der die Anschlüsse von 22 Pins auf 15 Pins verringert. Wir haben dieses Kamera Modul ausgewählt, da dieses Modul größere Winkel aufnehmen kann und durch den </w:t>
-      </w:r>
-      <w:proofErr w:type="spellStart"/>
-      <w:r>
-        <w:t>NoIR</w:t>
-      </w:r>
-      <w:proofErr w:type="spellEnd"/>
-      <w:r>
-        <w:t>-Filter</w:t>
+        <w:t xml:space="preserve">Das Kameramodul ist ein wichtiger Bestandpunkt des Black Mirrors. Das Modul ist zuständig für Aufnahme der Person in Echtzeit. Da Das Modul einen 22-Pin Anschluss hat und der Raspberry Pi 5 nur 15-Pin Anschlüsse hat, musste ein spezielles Kabel der die Anschlüsse von 22 Pins auf 15 Pins verringert. Wir haben dieses Kamera Modul ausgewählt, da dieses Modul größere Winkel aufnehmen kann und durch den </w:t>
+      </w:r>
+      <w:r>
+        <w:t>NoIR-Filter</w:t>
       </w:r>
       <w:r>
         <w:t xml:space="preserve"> werden die Personen in einem Lila-Ton aufgezeichnet. </w:t>
@@ -3227,15 +3054,7 @@
         <w:t xml:space="preserve">n. Er steuert die Led-Matrizen mit einem kleinen Schieberegister. Er beinhaltet die Software für die Personenerkennung und die Darstellung auf den Led-Matrizen. </w:t>
       </w:r>
       <w:r>
-        <w:t xml:space="preserve">Das Netzteil ist ein Netzteil von Raspberry mit 5V und 5A, welches der Raspberry auch benötigt. Um den Raspberry an einem Monitor anzuschließen, musste ein HDMI-Mini auf </w:t>
-      </w:r>
-      <w:proofErr w:type="gramStart"/>
-      <w:r>
-        <w:t>HDMI Kabel</w:t>
-      </w:r>
-      <w:proofErr w:type="gramEnd"/>
-      <w:r>
-        <w:t xml:space="preserve"> gekauft werden.</w:t>
+        <w:t>Das Netzteil ist ein Netzteil von Raspberry mit 5V und 5A, welches der Raspberry auch benötigt. Um den Raspberry an einem Monitor anzuschließen, musste ein HDMI-Mini auf HDMI Kabel gekauft werden.</w:t>
       </w:r>
     </w:p>
     <w:p>
@@ -3302,39 +3121,7 @@
     </w:p>
     <w:p>
       <w:r>
-        <w:t xml:space="preserve">Die Idee für die Personenerkennung war anfänglich nur auf Bewegung und Kantenerkennung zu achten und am Anfang des Codes wurde ein </w:t>
-      </w:r>
-      <w:proofErr w:type="spellStart"/>
-      <w:r>
-        <w:t>KNNBackground</w:t>
-      </w:r>
-      <w:proofErr w:type="spellEnd"/>
-      <w:r>
-        <w:t xml:space="preserve"> </w:t>
-      </w:r>
-      <w:proofErr w:type="spellStart"/>
-      <w:r>
-        <w:t>Subtractor</w:t>
-      </w:r>
-      <w:proofErr w:type="spellEnd"/>
-      <w:r>
-        <w:t xml:space="preserve"> verwendet, der dann die Unterscheidung zwischen Person und Hintergrund machen soll. Dazu wurden Algorithmen wie Erode und </w:t>
-      </w:r>
-      <w:proofErr w:type="spellStart"/>
-      <w:r>
-        <w:t>Dilate</w:t>
-      </w:r>
-      <w:proofErr w:type="spellEnd"/>
-      <w:r>
-        <w:t xml:space="preserve"> oder Morphologie </w:t>
-      </w:r>
-      <w:proofErr w:type="gramStart"/>
-      <w:r>
-        <w:t>verwendet</w:t>
-      </w:r>
-      <w:proofErr w:type="gramEnd"/>
-      <w:r>
-        <w:t xml:space="preserve"> um das Bild dann auf schwarz-weiß zu bekommen. Das haben wir für den Black Mirror nicht verwendet, da wir gegen Ende gemerkt haben das durch die Algorithmen viel Rauschen oder Falsche Kantenerkennung, nicht komplettes Ausfüllen der Person und Bewegungserkennung passierten. Im Endeffekt gab es die Möglichkeit den Code mit einer genauen Personenerkennung und eine volle Füllung zu machen, jedoch mit viel Rauschen, Delay und einem ordentlichen Geist Effekt haben.</w:t>
+        <w:t>Die Idee für die Personenerkennung war anfänglich nur auf Bewegung und Kantenerkennung zu achten und am Anfang des Codes wurde ein KNNBackground Subtractor verwendet, der dann die Unterscheidung zwischen Person und Hintergrund machen soll. Dazu wurden Algorithmen wie Erode und Dilate oder Morphologie verwendet um das Bild dann auf schwarz-weiß zu bekommen. Das haben wir für den Black Mirror nicht verwendet, da wir gegen Ende gemerkt haben das durch die Algorithmen viel Rauschen oder Falsche Kantenerkennung, nicht komplettes Ausfüllen der Person und Bewegungserkennung passierten. Im Endeffekt gab es die Möglichkeit den Code mit einer genauen Personenerkennung und eine volle Füllung zu machen, jedoch mit viel Rauschen, Delay und einem ordentlichen Geist Effekt haben.</w:t>
       </w:r>
       <w:r>
         <w:t xml:space="preserve"> </w:t>
@@ -4171,13 +3958,8 @@
       </w:r>
       <w:r>
         <w:lastRenderedPageBreak/>
-        <w:t xml:space="preserve">CS für den </w:t>
-      </w:r>
-      <w:proofErr w:type="spellStart"/>
-      <w:r>
-        <w:t>Tastaturdekoder</w:t>
-      </w:r>
-      <w:proofErr w:type="spellEnd"/>
+        <w:t>CS für den Tastaturdekoder</w:t>
+      </w:r>
     </w:p>
     <w:tbl>
       <w:tblPr>
@@ -4980,14 +4762,9 @@
         <w:fldChar w:fldCharType="end"/>
       </w:r>
       <w:r>
-        <w:t xml:space="preserve">: KV-Diagramm für das CS des </w:t>
-      </w:r>
-      <w:proofErr w:type="spellStart"/>
-      <w:r>
-        <w:t>Tastaturdekoders</w:t>
+        <w:t>: KV-Diagramm für das CS des Tastaturdekoders</w:t>
       </w:r>
       <w:bookmarkEnd w:id="8"/>
-      <w:proofErr w:type="spellEnd"/>
     </w:p>
     <w:p/>
     <w:p>
@@ -5096,17 +4873,8 @@
                 <w:b/>
                 <w:bCs/>
               </w:rPr>
-              <w:t>CS-</w:t>
-            </w:r>
-            <w:proofErr w:type="spellStart"/>
-            <w:r>
-              <w:rPr>
-                <w:b/>
-                <w:bCs/>
-              </w:rPr>
-              <w:t>Logik</w:t>
-            </w:r>
-            <w:proofErr w:type="spellEnd"/>
+              <w:t>CS-Logik</w:t>
+            </w:r>
           </w:p>
         </w:tc>
       </w:tr>
@@ -5216,14 +4984,12 @@
                 <w:lang w:val="de-DE"/>
               </w:rPr>
             </w:pPr>
-            <w:proofErr w:type="spellStart"/>
             <w:r>
               <w:rPr>
                 <w:lang w:val="de-DE"/>
               </w:rPr>
               <w:t>Tastaturdekoder</w:t>
             </w:r>
-            <w:proofErr w:type="spellEnd"/>
           </w:p>
         </w:tc>
         <w:tc>
@@ -5703,19 +5469,11 @@
                 <w:lang w:val="fr-FR"/>
               </w:rPr>
             </w:pPr>
-            <w:proofErr w:type="spellStart"/>
             <w:r>
               <w:rPr>
                 <w:lang w:val="fr-FR"/>
               </w:rPr>
-              <w:t>Toller</w:t>
-            </w:r>
-            <w:proofErr w:type="spellEnd"/>
-            <w:r>
-              <w:rPr>
-                <w:lang w:val="fr-FR"/>
-              </w:rPr>
-              <w:t xml:space="preserve"> IC</w:t>
+              <w:t>Toller IC</w:t>
             </w:r>
           </w:p>
         </w:tc>
@@ -5825,14 +5583,9 @@
         <w:br w:type="page"/>
       </w:r>
       <w:bookmarkStart w:id="11" w:name="_Toc209703494"/>
-      <w:proofErr w:type="gramStart"/>
       <w:r>
         <w:lastRenderedPageBreak/>
-        <w:t>PC Software</w:t>
-      </w:r>
-      <w:proofErr w:type="gramEnd"/>
-      <w:r>
-        <w:t xml:space="preserve"> für Sender</w:t>
+        <w:t>PC Software für Sender</w:t>
       </w:r>
       <w:bookmarkEnd w:id="11"/>
     </w:p>
@@ -6414,13 +6167,8 @@
         <w:pStyle w:val="berschrift2"/>
       </w:pPr>
       <w:bookmarkStart w:id="19" w:name="_Toc209703502"/>
-      <w:proofErr w:type="spellStart"/>
-      <w:r>
-        <w:t>Programmlisting</w:t>
-      </w:r>
-      <w:proofErr w:type="spellEnd"/>
-      <w:r>
-        <w:t>: Besonderer Algorithmus A</w:t>
+      <w:r>
+        <w:t>Programmlisting: Besonderer Algorithmus A</w:t>
       </w:r>
       <w:bookmarkEnd w:id="19"/>
     </w:p>
@@ -7173,25 +6921,7 @@
           <w:i/>
           <w:lang w:val="de-DE"/>
         </w:rPr>
-        <w:t>Wir verwendeten einen High-</w:t>
-      </w:r>
-      <w:proofErr w:type="spellStart"/>
-      <w:r>
-        <w:rPr>
-          <w:rFonts w:ascii="Times New Roman" w:hAnsi="Times New Roman" w:cs="Times New Roman"/>
-          <w:i/>
-          <w:lang w:val="de-DE"/>
-        </w:rPr>
-        <w:t>Frequency</w:t>
-      </w:r>
-      <w:proofErr w:type="spellEnd"/>
-      <w:r>
-        <w:rPr>
-          <w:rFonts w:ascii="Times New Roman" w:hAnsi="Times New Roman" w:cs="Times New Roman"/>
-          <w:i/>
-          <w:lang w:val="de-DE"/>
-        </w:rPr>
-        <w:t>-Verstärker.</w:t>
+        <w:t>Wir verwendeten einen High-Frequency-Verstärker.</w:t>
       </w:r>
       <w:r>
         <w:rPr>
@@ -7199,23 +6929,7 @@
           <w:lang w:val="de-DE"/>
         </w:rPr>
         <w:br/>
-        <w:t>Wir verwendeten einen Hochfrequenzverstärker (High-</w:t>
-      </w:r>
-      <w:proofErr w:type="spellStart"/>
-      <w:r>
-        <w:rPr>
-          <w:rFonts w:ascii="Times New Roman" w:hAnsi="Times New Roman" w:cs="Times New Roman"/>
-          <w:lang w:val="de-DE"/>
-        </w:rPr>
-        <w:t>Frequency</w:t>
-      </w:r>
-      <w:proofErr w:type="spellEnd"/>
-      <w:r>
-        <w:rPr>
-          <w:rFonts w:ascii="Times New Roman" w:hAnsi="Times New Roman" w:cs="Times New Roman"/>
-          <w:lang w:val="de-DE"/>
-        </w:rPr>
-        <w:t>-Amplifier).</w:t>
+        <w:t>Wir verwendeten einen Hochfrequenzverstärker (High-Frequency-Amplifier).</w:t>
       </w:r>
     </w:p>
     <w:p>
@@ -7230,15 +6944,7 @@
       </w:r>
       <w:r>
         <w:br/>
-        <w:t xml:space="preserve">Die Software wurde in </w:t>
-      </w:r>
-      <w:proofErr w:type="spellStart"/>
-      <w:r>
-        <w:t>VisualBasic</w:t>
-      </w:r>
-      <w:proofErr w:type="spellEnd"/>
-      <w:r>
-        <w:t xml:space="preserve"> realisiert.</w:t>
+        <w:t>Die Software wurde in VisualBasic realisiert.</w:t>
       </w:r>
     </w:p>
     <w:p>
@@ -7370,19 +7076,11 @@
           <w:numId w:val="3"/>
         </w:numPr>
       </w:pPr>
-      <w:proofErr w:type="spellStart"/>
       <w:r>
         <w:rPr>
           <w:b/>
         </w:rPr>
-        <w:t>Schwickert</w:t>
-      </w:r>
-      <w:proofErr w:type="spellEnd"/>
-      <w:r>
-        <w:rPr>
-          <w:b/>
-        </w:rPr>
-        <w:t>, A. C.:</w:t>
+        <w:t>Schwickert, A. C.:</w:t>
       </w:r>
       <w:r>
         <w:t xml:space="preserve"> Richtlinien_Wiss_Arbeiten.pdf, Online im Internet: </w:t>
@@ -7410,33 +7108,11 @@
           <w:numId w:val="3"/>
         </w:numPr>
       </w:pPr>
-      <w:proofErr w:type="spellStart"/>
       <w:r>
         <w:rPr>
           <w:b/>
         </w:rPr>
-        <w:t>Außerlechner</w:t>
-      </w:r>
-      <w:proofErr w:type="spellEnd"/>
-      <w:r>
-        <w:rPr>
-          <w:b/>
-        </w:rPr>
-        <w:t xml:space="preserve">, Thomas; </w:t>
-      </w:r>
-      <w:proofErr w:type="spellStart"/>
-      <w:r>
-        <w:rPr>
-          <w:b/>
-        </w:rPr>
-        <w:t>Regvar</w:t>
-      </w:r>
-      <w:proofErr w:type="spellEnd"/>
-      <w:r>
-        <w:rPr>
-          <w:b/>
-        </w:rPr>
-        <w:t>, Christian:</w:t>
+        <w:t>Außerlechner, Thomas; Regvar, Christian:</w:t>
       </w:r>
       <w:r>
         <w:t xml:space="preserve"> Bike – Headset, Diplomarbeit, </w:t>
@@ -7453,19 +7129,11 @@
           <w:numId w:val="3"/>
         </w:numPr>
       </w:pPr>
-      <w:proofErr w:type="spellStart"/>
       <w:r>
         <w:rPr>
           <w:b/>
         </w:rPr>
-        <w:t>Störig</w:t>
-      </w:r>
-      <w:proofErr w:type="spellEnd"/>
-      <w:r>
-        <w:rPr>
-          <w:b/>
-        </w:rPr>
-        <w:t>, Hans Joachim:</w:t>
+        <w:t>Störig, Hans Joachim:</w:t>
       </w:r>
       <w:r>
         <w:t xml:space="preserve"> Kleine Weltgeschichte der Philosophie, Frankfurt am Main,</w:t>

</xml_diff>